<commit_message>
Updated 3 types of files
</commit_message>
<xml_diff>
--- a/Requiremnt.docx
+++ b/Requiremnt.docx
@@ -69,6 +69,41 @@
           <w:lang w:val="en-IN"/>
         </w:rPr>
         <w:t xml:space="preserve"> User should be able to launch application and navigated to login screen and should able to see the User Name and Password fields</w:t>
+      </w:r>
+    </w:p>
+    <w:p>
+      <w:pPr>
+        <w:rPr>
+          <w:rFonts w:hint="default"/>
+          <w:b w:val="0"/>
+          <w:bCs w:val="0"/>
+          <w:sz w:val="32"/>
+          <w:szCs w:val="32"/>
+          <w:lang w:val="en-IN"/>
+        </w:rPr>
+      </w:pPr>
+    </w:p>
+    <w:p>
+      <w:pPr>
+        <w:rPr>
+          <w:rFonts w:hint="default"/>
+          <w:b w:val="0"/>
+          <w:bCs w:val="0"/>
+          <w:sz w:val="32"/>
+          <w:szCs w:val="32"/>
+          <w:lang w:val="en-IN"/>
+        </w:rPr>
+      </w:pPr>
+      <w:r>
+        <w:rPr>
+          <w:rFonts w:hint="default"/>
+          <w:b w:val="0"/>
+          <w:bCs w:val="0"/>
+          <w:sz w:val="32"/>
+          <w:szCs w:val="32"/>
+          <w:lang w:val="en-IN"/>
+        </w:rPr>
+        <w:t>User after enter the Username and Password Login Button should be get Enabled</w:t>
       </w:r>
       <w:bookmarkStart w:id="0" w:name="_GoBack"/>
       <w:bookmarkEnd w:id="0"/>
@@ -197,7 +232,7 @@
     <w:lsdException w:unhideWhenUsed="0" w:uiPriority="0" w:semiHidden="0" w:name="HTML Sample"/>
     <w:lsdException w:unhideWhenUsed="0" w:uiPriority="0" w:semiHidden="0" w:name="HTML Typewriter"/>
     <w:lsdException w:unhideWhenUsed="0" w:uiPriority="0" w:semiHidden="0" w:name="HTML Variable"/>
-    <w:lsdException w:unhideWhenUsed="0" w:uiPriority="0" w:name="Normal Table"/>
+    <w:lsdException w:qFormat="1" w:unhideWhenUsed="0" w:uiPriority="0" w:name="Normal Table"/>
     <w:lsdException w:unhideWhenUsed="0" w:uiPriority="0" w:semiHidden="0" w:name="annotation subject"/>
     <w:lsdException w:unhideWhenUsed="0" w:uiPriority="0" w:semiHidden="0" w:name="Table Simple 1"/>
     <w:lsdException w:unhideWhenUsed="0" w:uiPriority="0" w:semiHidden="0" w:name="Table Simple 2"/>
@@ -360,6 +395,7 @@
   <w:style w:type="table" w:default="1" w:styleId="3">
     <w:name w:val="Normal Table"/>
     <w:semiHidden/>
+    <w:qFormat/>
     <w:uiPriority w:val="0"/>
     <w:tblPr>
       <w:tblCellMar>

</xml_diff>